<commit_message>
updates to coding exercises
</commit_message>
<xml_diff>
--- a/Readings/Coding together.docx
+++ b/Readings/Coding together.docx
@@ -21,7 +21,31 @@
         <w:t>Today’s exercises together will be a series of applications using</w:t>
       </w:r>
       <w:r>
-        <w:t xml:space="preserve"> the baker dataset to implement TWFE, Callaway and Sant’anna, de Chaisemartin and d’Haultfoeille, Sun and Abraham, </w:t>
+        <w:t xml:space="preserve"> the baker dataset to implement TWFE, Callaway and </w:t>
+      </w:r>
+      <w:proofErr w:type="spellStart"/>
+      <w:r>
+        <w:t>Sant’anna</w:t>
+      </w:r>
+      <w:proofErr w:type="spellEnd"/>
+      <w:r>
+        <w:t xml:space="preserve">, de </w:t>
+      </w:r>
+      <w:proofErr w:type="spellStart"/>
+      <w:r>
+        <w:t>Chaisemartin</w:t>
+      </w:r>
+      <w:proofErr w:type="spellEnd"/>
+      <w:r>
+        <w:t xml:space="preserve"> and </w:t>
+      </w:r>
+      <w:proofErr w:type="spellStart"/>
+      <w:r>
+        <w:t>d’Haultfoeille</w:t>
+      </w:r>
+      <w:proofErr w:type="spellEnd"/>
+      <w:r>
+        <w:t xml:space="preserve">, Sun and Abraham, </w:t>
       </w:r>
       <w:r>
         <w:t>stacking</w:t>
@@ -52,6 +76,116 @@
           <w:b/>
           <w:bCs/>
         </w:rPr>
+        <w:t>Manual</w:t>
+      </w:r>
+    </w:p>
+    <w:p>
+      <w:pPr>
+        <w:pStyle w:val="ListParagraph"/>
+        <w:numPr>
+          <w:ilvl w:val="0"/>
+          <w:numId w:val="1"/>
+        </w:numPr>
+      </w:pPr>
+      <w:r>
+        <w:rPr>
+          <w:b/>
+          <w:bCs/>
+        </w:rPr>
+        <w:t xml:space="preserve">BY </w:t>
+      </w:r>
+      <w:r>
+        <w:rPr>
+          <w:b/>
+          <w:bCs/>
+        </w:rPr>
+        <w:t xml:space="preserve">HAND. </w:t>
+      </w:r>
+      <w:r>
+        <w:t xml:space="preserve">Manually calculate the overall ATT by writing down in an excel spreadsheet the size of the ATT over time for each group.  </w:t>
+      </w:r>
+      <w:r>
+        <w:t>Answer</w:t>
+      </w:r>
+      <w:r>
+        <w:t xml:space="preserve"> the following.</w:t>
+      </w:r>
+    </w:p>
+    <w:p>
+      <w:pPr>
+        <w:pStyle w:val="ListParagraph"/>
+        <w:numPr>
+          <w:ilvl w:val="1"/>
+          <w:numId w:val="1"/>
+        </w:numPr>
+      </w:pPr>
+      <w:r>
+        <w:t>How many group-time ATT parameters are there?</w:t>
+      </w:r>
+    </w:p>
+    <w:p>
+      <w:pPr>
+        <w:pStyle w:val="ListParagraph"/>
+        <w:numPr>
+          <w:ilvl w:val="1"/>
+          <w:numId w:val="1"/>
+        </w:numPr>
+      </w:pPr>
+      <w:r>
+        <w:t>What is the overall ATT for each treatment group (1986, 1992, 1998 and 2004) if you use a uniform weight of 1/N?</w:t>
+      </w:r>
+    </w:p>
+    <w:p>
+      <w:pPr>
+        <w:pStyle w:val="ListParagraph"/>
+        <w:numPr>
+          <w:ilvl w:val="1"/>
+          <w:numId w:val="1"/>
+        </w:numPr>
+      </w:pPr>
+      <w:r>
+        <w:t>What is the overall ATT using a uniform weighting?</w:t>
+      </w:r>
+    </w:p>
+    <w:p>
+      <w:pPr>
+        <w:pStyle w:val="ListParagraph"/>
+        <w:numPr>
+          <w:ilvl w:val="0"/>
+          <w:numId w:val="1"/>
+        </w:numPr>
+      </w:pPr>
+      <w:r>
+        <w:rPr>
+          <w:b/>
+          <w:bCs/>
+        </w:rPr>
+        <w:t xml:space="preserve">BY </w:t>
+      </w:r>
+      <w:r>
+        <w:rPr>
+          <w:b/>
+          <w:bCs/>
+        </w:rPr>
+        <w:t>Hand</w:t>
+      </w:r>
+      <w:r>
+        <w:t>. Manually calculate the following relative event time ATTs using a uniform weight for t-2, t-1, 0, t+1 and t+2 using the known treatment effects. Interpret each lead and lag parameter.</w:t>
+      </w:r>
+    </w:p>
+    <w:p/>
+    <w:p>
+      <w:pPr>
+        <w:rPr>
+          <w:b/>
+          <w:bCs/>
+        </w:rPr>
+      </w:pPr>
+      <w:r>
+        <w:rPr>
+          <w:b/>
+          <w:bCs/>
+        </w:rPr>
         <w:t>Static specifications</w:t>
       </w:r>
     </w:p>
@@ -68,55 +202,187 @@
           <w:b/>
           <w:bCs/>
         </w:rPr>
-        <w:t xml:space="preserve">HAND. </w:t>
-      </w:r>
-      <w:r>
-        <w:t xml:space="preserve">Manually calculate the overall ATT by writing down in an excel spreadsheet the size of the ATT over time for each group.  </w:t>
-      </w:r>
-      <w:r>
-        <w:t>Answer</w:t>
-      </w:r>
-      <w:r>
-        <w:t xml:space="preserve"> the following</w:t>
-      </w:r>
-      <w:r>
+        <w:t xml:space="preserve">TWFE. </w:t>
+      </w:r>
+      <w:r>
+        <w:t xml:space="preserve">Now estimate the overall ATT using the </w:t>
+      </w:r>
+      <w:proofErr w:type="spellStart"/>
+      <w:r>
+        <w:t>twoway</w:t>
+      </w:r>
+      <w:proofErr w:type="spellEnd"/>
+      <w:r>
+        <w:t xml:space="preserve"> fixed effects estimator</w:t>
+      </w:r>
+      <w:r>
+        <w:t>. Write down your result and standard error in a table</w:t>
+      </w:r>
+      <w:r>
+        <w:t xml:space="preserve"> being sure to label the column to say TWFE.</w:t>
+      </w:r>
+    </w:p>
+    <w:p>
+      <w:pPr>
+        <w:pStyle w:val="ListParagraph"/>
+        <w:numPr>
+          <w:ilvl w:val="0"/>
+          <w:numId w:val="1"/>
+        </w:numPr>
+      </w:pPr>
+      <w:r>
+        <w:rPr>
+          <w:b/>
+          <w:bCs/>
+        </w:rPr>
+        <w:t>CS</w:t>
+      </w:r>
+      <w:r>
+        <w:t xml:space="preserve">. Estimate the overall ATT </w:t>
+      </w:r>
+      <w:r>
+        <w:t xml:space="preserve">as well as the group-time ATTs and the group specific overall ATT </w:t>
+      </w:r>
+      <w:r>
+        <w:t>using CS</w:t>
+      </w:r>
+      <w:r>
+        <w:t xml:space="preserve">.  </w:t>
+      </w:r>
+      <w:r>
+        <w:t>Answer the following questions.</w:t>
+      </w:r>
+    </w:p>
+    <w:p>
+      <w:pPr>
+        <w:pStyle w:val="ListParagraph"/>
+        <w:numPr>
+          <w:ilvl w:val="1"/>
+          <w:numId w:val="1"/>
+        </w:numPr>
+      </w:pPr>
+      <w:r>
+        <w:t>How many group-time ATT parameters are there compared to your answer in 1a?  Why is it different?</w:t>
+      </w:r>
+    </w:p>
+    <w:p>
+      <w:pPr>
+        <w:pStyle w:val="ListParagraph"/>
+        <w:numPr>
+          <w:ilvl w:val="1"/>
+          <w:numId w:val="1"/>
+        </w:numPr>
+      </w:pPr>
+      <w:r>
+        <w:t>How do your estimates of the overall ATT and the group-specific ATT compare to your answer in 1b and 1c?  Why are they different?</w:t>
+      </w:r>
+    </w:p>
+    <w:p>
+      <w:pPr>
+        <w:pStyle w:val="ListParagraph"/>
+        <w:numPr>
+          <w:ilvl w:val="0"/>
+          <w:numId w:val="1"/>
+        </w:numPr>
+      </w:pPr>
+      <w:proofErr w:type="spellStart"/>
+      <w:r>
+        <w:rPr>
+          <w:b/>
+          <w:bCs/>
+        </w:rPr>
+        <w:t>dCdH</w:t>
+      </w:r>
+      <w:proofErr w:type="spellEnd"/>
+      <w:r>
+        <w:rPr>
+          <w:b/>
+          <w:bCs/>
+        </w:rPr>
+        <w:t xml:space="preserve">. </w:t>
+      </w:r>
+      <w:r>
+        <w:t>Repeat 3.</w:t>
+      </w:r>
+    </w:p>
+    <w:p>
+      <w:pPr>
+        <w:pStyle w:val="ListParagraph"/>
+        <w:numPr>
+          <w:ilvl w:val="0"/>
+          <w:numId w:val="1"/>
+        </w:numPr>
+      </w:pPr>
+      <w:r>
+        <w:rPr>
+          <w:b/>
+          <w:bCs/>
+        </w:rPr>
+        <w:t>Stacking</w:t>
+      </w:r>
+      <w:r>
+        <w:t xml:space="preserve">. </w:t>
+      </w:r>
+      <w:r>
+        <w:t>Calculate the overall ATT using a stacking method.</w:t>
+      </w:r>
+    </w:p>
+    <w:p>
+      <w:pPr>
+        <w:pStyle w:val="ListParagraph"/>
+        <w:numPr>
+          <w:ilvl w:val="0"/>
+          <w:numId w:val="1"/>
+        </w:numPr>
+      </w:pPr>
+      <w:r>
+        <w:rPr>
+          <w:b/>
+          <w:bCs/>
+        </w:rPr>
+        <w:t>Robust efficient imputation estimation</w:t>
+      </w:r>
+      <w:r>
+        <w:t>. Repeat 3.</w:t>
+      </w:r>
+    </w:p>
+    <w:p>
+      <w:pPr>
+        <w:pStyle w:val="ListParagraph"/>
+        <w:numPr>
+          <w:ilvl w:val="0"/>
+          <w:numId w:val="1"/>
+        </w:numPr>
+      </w:pPr>
+      <w:r>
+        <w:rPr>
+          <w:b/>
+          <w:bCs/>
+        </w:rPr>
+        <w:t>Matrix completion</w:t>
+      </w:r>
+      <w:r>
+        <w:t>. Repeat 3.</w:t>
+      </w:r>
+    </w:p>
+    <w:p/>
+    <w:p>
+      <w:r>
+        <w:rPr>
+          <w:b/>
+          <w:bCs/>
+        </w:rPr>
+        <w:t>Dynamic specifications</w:t>
+      </w:r>
+      <w:r>
+        <w:rPr>
+          <w:b/>
+          <w:bCs/>
+        </w:rPr>
         <w:t>.</w:t>
       </w:r>
-    </w:p>
-    <w:p>
-      <w:pPr>
-        <w:pStyle w:val="ListParagraph"/>
-        <w:numPr>
-          <w:ilvl w:val="1"/>
-          <w:numId w:val="1"/>
-        </w:numPr>
-      </w:pPr>
-      <w:r>
-        <w:t>How many group-time ATT parameters are there?</w:t>
-      </w:r>
-    </w:p>
-    <w:p>
-      <w:pPr>
-        <w:pStyle w:val="ListParagraph"/>
-        <w:numPr>
-          <w:ilvl w:val="1"/>
-          <w:numId w:val="1"/>
-        </w:numPr>
-      </w:pPr>
-      <w:r>
-        <w:t>What is the overall ATT for each treatment group (1986, 1992, 1998 and 2004) if you use a uniform weight of 1/N?</w:t>
-      </w:r>
-    </w:p>
-    <w:p>
-      <w:pPr>
-        <w:pStyle w:val="ListParagraph"/>
-        <w:numPr>
-          <w:ilvl w:val="1"/>
-          <w:numId w:val="1"/>
-        </w:numPr>
-      </w:pPr>
-      <w:r>
-        <w:t>What is the overall ATT using a uniform weighting?</w:t>
+      <w:r>
+        <w:t xml:space="preserve"> We will be using event_</w:t>
       </w:r>
     </w:p>
     <w:p>
@@ -132,16 +398,26 @@
           <w:b/>
           <w:bCs/>
         </w:rPr>
-        <w:t xml:space="preserve">TWFE. </w:t>
-      </w:r>
-      <w:r>
-        <w:t>Now estimate the overall ATT using the twoway fixed effects estimator</w:t>
-      </w:r>
-      <w:r>
-        <w:t>. Write down your result and standard error in a table</w:t>
-      </w:r>
-      <w:r>
-        <w:t xml:space="preserve"> being sure to label the column to say TWFE.</w:t>
+        <w:t>TWFE</w:t>
+      </w:r>
+      <w:r>
+        <w:t xml:space="preserve">. Replicate the </w:t>
+      </w:r>
+      <w:proofErr w:type="gramStart"/>
+      <w:r>
+        <w:t>five estimator</w:t>
+      </w:r>
+      <w:proofErr w:type="gramEnd"/>
+      <w:r>
+        <w:t xml:space="preserve"> example do file by Kirill </w:t>
+      </w:r>
+      <w:proofErr w:type="spellStart"/>
+      <w:r>
+        <w:t>Borusyak</w:t>
+      </w:r>
+      <w:proofErr w:type="spellEnd"/>
+      <w:r>
+        <w:t xml:space="preserve">. </w:t>
       </w:r>
     </w:p>
     <w:p>
@@ -160,43 +436,10 @@
         <w:t>CS</w:t>
       </w:r>
       <w:r>
-        <w:t xml:space="preserve">. Estimate the overall ATT </w:t>
-      </w:r>
-      <w:r>
-        <w:t xml:space="preserve">as well as the group-time ATTs and the group specific overall ATT </w:t>
-      </w:r>
-      <w:r>
-        <w:t>using CS</w:t>
-      </w:r>
-      <w:r>
-        <w:t xml:space="preserve">.  </w:t>
-      </w:r>
-      <w:r>
-        <w:t>Answer the following questions.</w:t>
-      </w:r>
-    </w:p>
-    <w:p>
-      <w:pPr>
-        <w:pStyle w:val="ListParagraph"/>
-        <w:numPr>
-          <w:ilvl w:val="1"/>
-          <w:numId w:val="1"/>
-        </w:numPr>
-      </w:pPr>
-      <w:r>
-        <w:t>How many group-time ATT parameters are there compared to your answer in 1a?  Why is it different?</w:t>
-      </w:r>
-    </w:p>
-    <w:p>
-      <w:pPr>
-        <w:pStyle w:val="ListParagraph"/>
-        <w:numPr>
-          <w:ilvl w:val="1"/>
-          <w:numId w:val="1"/>
-        </w:numPr>
-      </w:pPr>
-      <w:r>
-        <w:t>How do your estimates of the overall ATT and the group-specific ATT compare to your answer in 1b and 1c?  Why are they different?</w:t>
+        <w:t xml:space="preserve">. Estimate the dynamic treatment effects, make a figure. </w:t>
+      </w:r>
+      <w:r>
+        <w:t>How do your t+2, t-1, 0, t+1 and t+2 leads and lags compare to 8?</w:t>
       </w:r>
     </w:p>
     <w:p>
@@ -207,180 +450,28 @@
           <w:numId w:val="1"/>
         </w:numPr>
       </w:pPr>
-      <w:r>
-        <w:rPr>
-          <w:b/>
-          <w:bCs/>
-        </w:rPr>
-        <w:t xml:space="preserve">dCdH. </w:t>
-      </w:r>
-      <w:r>
-        <w:t>Repeat 3.</w:t>
-      </w:r>
-    </w:p>
-    <w:p>
-      <w:pPr>
-        <w:pStyle w:val="ListParagraph"/>
-        <w:numPr>
-          <w:ilvl w:val="0"/>
-          <w:numId w:val="1"/>
-        </w:numPr>
-      </w:pPr>
-      <w:r>
-        <w:rPr>
-          <w:b/>
-          <w:bCs/>
-        </w:rPr>
-        <w:t>Stacking</w:t>
-      </w:r>
+      <w:proofErr w:type="spellStart"/>
+      <w:r>
+        <w:rPr>
+          <w:b/>
+          <w:bCs/>
+        </w:rPr>
+        <w:t>dCdH</w:t>
+      </w:r>
+      <w:proofErr w:type="spellEnd"/>
       <w:r>
         <w:t xml:space="preserve">. </w:t>
       </w:r>
       <w:r>
-        <w:t>Calculate the overall ATT using a stacking method.</w:t>
-      </w:r>
-    </w:p>
-    <w:p>
-      <w:pPr>
-        <w:pStyle w:val="ListParagraph"/>
-        <w:numPr>
-          <w:ilvl w:val="0"/>
-          <w:numId w:val="1"/>
-        </w:numPr>
-      </w:pPr>
-      <w:r>
-        <w:rPr>
-          <w:b/>
-          <w:bCs/>
-        </w:rPr>
-        <w:t>Robust efficient imputation estimation</w:t>
-      </w:r>
-      <w:r>
-        <w:t>. Repeat 3.</w:t>
-      </w:r>
-    </w:p>
-    <w:p>
-      <w:pPr>
-        <w:pStyle w:val="ListParagraph"/>
-        <w:numPr>
-          <w:ilvl w:val="0"/>
-          <w:numId w:val="1"/>
-        </w:numPr>
-      </w:pPr>
-      <w:r>
-        <w:rPr>
-          <w:b/>
-          <w:bCs/>
-        </w:rPr>
-        <w:t>Matrix completion</w:t>
-      </w:r>
-      <w:r>
-        <w:t>. Repeat 3.</w:t>
-      </w:r>
-    </w:p>
-    <w:p/>
-    <w:p>
-      <w:r>
-        <w:rPr>
-          <w:b/>
-          <w:bCs/>
-        </w:rPr>
-        <w:t>Dynamic specifications</w:t>
-      </w:r>
-      <w:r>
-        <w:rPr>
-          <w:b/>
-          <w:bCs/>
-        </w:rPr>
+        <w:t xml:space="preserve">Estimate event study plots using </w:t>
+      </w:r>
+      <w:proofErr w:type="spellStart"/>
+      <w:r>
+        <w:t>dCdH</w:t>
+      </w:r>
+      <w:proofErr w:type="spellEnd"/>
+      <w:r>
         <w:t>.</w:t>
-      </w:r>
-      <w:r>
-        <w:t xml:space="preserve"> We will be using event_</w:t>
-      </w:r>
-    </w:p>
-    <w:p>
-      <w:pPr>
-        <w:pStyle w:val="ListParagraph"/>
-        <w:numPr>
-          <w:ilvl w:val="0"/>
-          <w:numId w:val="1"/>
-        </w:numPr>
-      </w:pPr>
-      <w:r>
-        <w:rPr>
-          <w:b/>
-          <w:bCs/>
-        </w:rPr>
-        <w:t>Hand</w:t>
-      </w:r>
-      <w:r>
-        <w:t xml:space="preserve">. Manually calculate the following relative event time ATTs using a uniform weight for t-2, t-1, 0, t+1 and t+2 using the known treatment effects. </w:t>
-      </w:r>
-      <w:r>
-        <w:t>Interpret each lead and lag parameter.</w:t>
-      </w:r>
-    </w:p>
-    <w:p>
-      <w:pPr>
-        <w:pStyle w:val="ListParagraph"/>
-        <w:numPr>
-          <w:ilvl w:val="0"/>
-          <w:numId w:val="1"/>
-        </w:numPr>
-      </w:pPr>
-      <w:r>
-        <w:rPr>
-          <w:b/>
-          <w:bCs/>
-        </w:rPr>
-        <w:t>TWFE</w:t>
-      </w:r>
-      <w:r>
-        <w:t xml:space="preserve">. Replicate the five estimator example do file by Kirill Borusyak. </w:t>
-      </w:r>
-    </w:p>
-    <w:p>
-      <w:pPr>
-        <w:pStyle w:val="ListParagraph"/>
-        <w:numPr>
-          <w:ilvl w:val="0"/>
-          <w:numId w:val="1"/>
-        </w:numPr>
-      </w:pPr>
-      <w:r>
-        <w:rPr>
-          <w:b/>
-          <w:bCs/>
-        </w:rPr>
-        <w:t>CS</w:t>
-      </w:r>
-      <w:r>
-        <w:t xml:space="preserve">. Estimate the dynamic treatment effects, make a figure. </w:t>
-      </w:r>
-      <w:r>
-        <w:t>How do your t+2, t-1, 0, t+1 and t+2 leads and lags compare to 8?</w:t>
-      </w:r>
-    </w:p>
-    <w:p>
-      <w:pPr>
-        <w:pStyle w:val="ListParagraph"/>
-        <w:numPr>
-          <w:ilvl w:val="0"/>
-          <w:numId w:val="1"/>
-        </w:numPr>
-      </w:pPr>
-      <w:r>
-        <w:rPr>
-          <w:b/>
-          <w:bCs/>
-        </w:rPr>
-        <w:t>dCdH</w:t>
-      </w:r>
-      <w:r>
-        <w:t xml:space="preserve">. </w:t>
-      </w:r>
-      <w:r>
-        <w:t>Estimate event study plots using dCdH.</w:t>
       </w:r>
     </w:p>
     <w:p>

</xml_diff>